<commit_message>
revisão e atualização da documentação.sys
</commit_message>
<xml_diff>
--- a/documentacao/atas-de-reuniao/reuniãoV1.docx
+++ b/documentacao/atas-de-reuniao/reuniãoV1.docx
@@ -3253,8 +3253,8 @@
 </file>
 
 <file path=customXml/item1.xml><?xml version="1.0" encoding="utf-8"?>
-<ct:contentTypeSchema xmlns:ct="http://schemas.microsoft.com/office/2006/metadata/contentType" xmlns:ma="http://schemas.microsoft.com/office/2006/metadata/properties/metaAttributes" ct:_="" ma:_="" ma:contentTypeName="Documento" ma:contentTypeID="0x01010070649AC061D4F04BB6EC1102DFB829AB" ma:contentTypeVersion="6" ma:contentTypeDescription="Crie um novo documento." ma:contentTypeScope="" ma:versionID="530025b846b757239230ee9053be16e1">
-  <xsd:schema xmlns:xsd="http://www.w3.org/2001/XMLSchema" xmlns:xs="http://www.w3.org/2001/XMLSchema" xmlns:p="http://schemas.microsoft.com/office/2006/metadata/properties" xmlns:ns2="be2b4223-36fe-405e-863b-49c6636b162e" targetNamespace="http://schemas.microsoft.com/office/2006/metadata/properties" ma:root="true" ma:fieldsID="b2254a4aead5832002d2352349de8aba" ns2:_="">
+<ct:contentTypeSchema xmlns:ct="http://schemas.microsoft.com/office/2006/metadata/contentType" xmlns:ma="http://schemas.microsoft.com/office/2006/metadata/properties/metaAttributes" ct:_="" ma:_="" ma:contentTypeName="Documento" ma:contentTypeID="0x01010070649AC061D4F04BB6EC1102DFB829AB" ma:contentTypeVersion="7" ma:contentTypeDescription="Crie um novo documento." ma:contentTypeScope="" ma:versionID="14cb47ab60ce25b03f125bbc624aa0ec">
+  <xsd:schema xmlns:xsd="http://www.w3.org/2001/XMLSchema" xmlns:xs="http://www.w3.org/2001/XMLSchema" xmlns:p="http://schemas.microsoft.com/office/2006/metadata/properties" xmlns:ns2="be2b4223-36fe-405e-863b-49c6636b162e" targetNamespace="http://schemas.microsoft.com/office/2006/metadata/properties" ma:root="true" ma:fieldsID="bd0907572239d88a9fb49e7cd2f006cd" ns2:_="">
     <xsd:import namespace="be2b4223-36fe-405e-863b-49c6636b162e"/>
     <xsd:element name="properties">
       <xsd:complexType>
@@ -3268,6 +3268,7 @@
                 <xsd:element ref="ns2:MediaServiceOCR" minOccurs="0"/>
                 <xsd:element ref="ns2:MediaServiceGenerationTime" minOccurs="0"/>
                 <xsd:element ref="ns2:MediaServiceEventHashCode" minOccurs="0"/>
+                <xsd:element ref="ns2:MediaServiceDateTaken" minOccurs="0"/>
               </xsd:all>
             </xsd:complexType>
           </xsd:element>
@@ -3306,6 +3307,11 @@
       </xsd:simpleType>
     </xsd:element>
     <xsd:element name="MediaServiceEventHashCode" ma:index="13" nillable="true" ma:displayName="MediaServiceEventHashCode" ma:hidden="true" ma:internalName="MediaServiceEventHashCode" ma:readOnly="true">
+      <xsd:simpleType>
+        <xsd:restriction base="dms:Text"/>
+      </xsd:simpleType>
+    </xsd:element>
+    <xsd:element name="MediaServiceDateTaken" ma:index="14" nillable="true" ma:displayName="MediaServiceDateTaken" ma:hidden="true" ma:internalName="MediaServiceDateTaken" ma:readOnly="true">
       <xsd:simpleType>
         <xsd:restriction base="dms:Text"/>
       </xsd:simpleType>
@@ -3426,7 +3432,7 @@
 </file>
 
 <file path=customXml/itemProps1.xml><?xml version="1.0" encoding="utf-8"?>
-<ds:datastoreItem xmlns:ds="http://schemas.openxmlformats.org/officeDocument/2006/customXml" ds:itemID="{9A6F4D4D-A5A7-4704-8C86-19BFDF6C8056}"/>
+<ds:datastoreItem xmlns:ds="http://schemas.openxmlformats.org/officeDocument/2006/customXml" ds:itemID="{6125353E-BC1B-4DF4-B701-AB3781ADCDC9}"/>
 </file>
 
 <file path=customXml/itemProps2.xml><?xml version="1.0" encoding="utf-8"?>

</xml_diff>

<commit_message>
Atualizando com a master
</commit_message>
<xml_diff>
--- a/documentacao/atas-de-reuniao/reuniãoV1.docx
+++ b/documentacao/atas-de-reuniao/reuniãoV1.docx
@@ -3253,8 +3253,8 @@
 </file>
 
 <file path=customXml/item1.xml><?xml version="1.0" encoding="utf-8"?>
-<ct:contentTypeSchema xmlns:ct="http://schemas.microsoft.com/office/2006/metadata/contentType" xmlns:ma="http://schemas.microsoft.com/office/2006/metadata/properties/metaAttributes" ct:_="" ma:_="" ma:contentTypeName="Documento" ma:contentTypeID="0x01010070649AC061D4F04BB6EC1102DFB829AB" ma:contentTypeVersion="6" ma:contentTypeDescription="Crie um novo documento." ma:contentTypeScope="" ma:versionID="530025b846b757239230ee9053be16e1">
-  <xsd:schema xmlns:xsd="http://www.w3.org/2001/XMLSchema" xmlns:xs="http://www.w3.org/2001/XMLSchema" xmlns:p="http://schemas.microsoft.com/office/2006/metadata/properties" xmlns:ns2="be2b4223-36fe-405e-863b-49c6636b162e" targetNamespace="http://schemas.microsoft.com/office/2006/metadata/properties" ma:root="true" ma:fieldsID="b2254a4aead5832002d2352349de8aba" ns2:_="">
+<ct:contentTypeSchema xmlns:ct="http://schemas.microsoft.com/office/2006/metadata/contentType" xmlns:ma="http://schemas.microsoft.com/office/2006/metadata/properties/metaAttributes" ct:_="" ma:_="" ma:contentTypeName="Documento" ma:contentTypeID="0x01010070649AC061D4F04BB6EC1102DFB829AB" ma:contentTypeVersion="7" ma:contentTypeDescription="Crie um novo documento." ma:contentTypeScope="" ma:versionID="14cb47ab60ce25b03f125bbc624aa0ec">
+  <xsd:schema xmlns:xsd="http://www.w3.org/2001/XMLSchema" xmlns:xs="http://www.w3.org/2001/XMLSchema" xmlns:p="http://schemas.microsoft.com/office/2006/metadata/properties" xmlns:ns2="be2b4223-36fe-405e-863b-49c6636b162e" targetNamespace="http://schemas.microsoft.com/office/2006/metadata/properties" ma:root="true" ma:fieldsID="bd0907572239d88a9fb49e7cd2f006cd" ns2:_="">
     <xsd:import namespace="be2b4223-36fe-405e-863b-49c6636b162e"/>
     <xsd:element name="properties">
       <xsd:complexType>
@@ -3268,6 +3268,7 @@
                 <xsd:element ref="ns2:MediaServiceOCR" minOccurs="0"/>
                 <xsd:element ref="ns2:MediaServiceGenerationTime" minOccurs="0"/>
                 <xsd:element ref="ns2:MediaServiceEventHashCode" minOccurs="0"/>
+                <xsd:element ref="ns2:MediaServiceDateTaken" minOccurs="0"/>
               </xsd:all>
             </xsd:complexType>
           </xsd:element>
@@ -3306,6 +3307,11 @@
       </xsd:simpleType>
     </xsd:element>
     <xsd:element name="MediaServiceEventHashCode" ma:index="13" nillable="true" ma:displayName="MediaServiceEventHashCode" ma:hidden="true" ma:internalName="MediaServiceEventHashCode" ma:readOnly="true">
+      <xsd:simpleType>
+        <xsd:restriction base="dms:Text"/>
+      </xsd:simpleType>
+    </xsd:element>
+    <xsd:element name="MediaServiceDateTaken" ma:index="14" nillable="true" ma:displayName="MediaServiceDateTaken" ma:hidden="true" ma:internalName="MediaServiceDateTaken" ma:readOnly="true">
       <xsd:simpleType>
         <xsd:restriction base="dms:Text"/>
       </xsd:simpleType>
@@ -3426,7 +3432,7 @@
 </file>
 
 <file path=customXml/itemProps1.xml><?xml version="1.0" encoding="utf-8"?>
-<ds:datastoreItem xmlns:ds="http://schemas.openxmlformats.org/officeDocument/2006/customXml" ds:itemID="{9A6F4D4D-A5A7-4704-8C86-19BFDF6C8056}"/>
+<ds:datastoreItem xmlns:ds="http://schemas.openxmlformats.org/officeDocument/2006/customXml" ds:itemID="{6125353E-BC1B-4DF4-B701-AB3781ADCDC9}"/>
 </file>
 
 <file path=customXml/itemProps2.xml><?xml version="1.0" encoding="utf-8"?>

</xml_diff>